<commit_message>
Changes to quizQuestions and answerSheet. Working on improving score
</commit_message>
<xml_diff>
--- a/Planning.docx
+++ b/Planning.docx
@@ -18,349 +18,13 @@
         </w:rPr>
         <w:t>Language Quiz</w:t>
       </w:r>
-    </w:p>
-    <w:p>
-      <w:pPr>
-        <w:pStyle w:val="ListParagraph"/>
-        <w:numPr>
-          <w:ilvl w:val="0"/>
-          <w:numId w:val="1"/>
-        </w:numPr>
-        <w:spacing w:line="276" w:lineRule="auto"/>
-        <w:rPr>
-          <w:rFonts w:ascii="Times New Roman" w:hAnsi="Times New Roman" w:cs="Times New Roman"/>
-          <w:sz w:val="24"/>
-        </w:rPr>
-      </w:pPr>
-      <w:r>
-        <w:rPr>
-          <w:rFonts w:ascii="Times New Roman" w:hAnsi="Times New Roman" w:cs="Times New Roman"/>
-          <w:sz w:val="24"/>
-        </w:rPr>
-        <w:t>Functions</w:t>
-      </w:r>
-    </w:p>
-    <w:p>
-      <w:pPr>
-        <w:pStyle w:val="ListParagraph"/>
-        <w:numPr>
-          <w:ilvl w:val="1"/>
-          <w:numId w:val="1"/>
-        </w:numPr>
-        <w:spacing w:line="276" w:lineRule="auto"/>
-        <w:rPr>
-          <w:rFonts w:ascii="Times New Roman" w:hAnsi="Times New Roman" w:cs="Times New Roman"/>
-          <w:sz w:val="24"/>
-        </w:rPr>
-      </w:pPr>
-      <w:r>
-        <w:rPr>
-          <w:rFonts w:ascii="Times New Roman" w:hAnsi="Times New Roman" w:cs="Times New Roman"/>
-          <w:sz w:val="24"/>
-        </w:rPr>
-        <w:t>Quiz game</w:t>
-      </w:r>
-    </w:p>
-    <w:p>
-      <w:pPr>
-        <w:pStyle w:val="ListParagraph"/>
-        <w:numPr>
-          <w:ilvl w:val="2"/>
-          <w:numId w:val="1"/>
-        </w:numPr>
-        <w:spacing w:line="276" w:lineRule="auto"/>
-        <w:rPr>
-          <w:rFonts w:ascii="Times New Roman" w:hAnsi="Times New Roman" w:cs="Times New Roman"/>
-          <w:sz w:val="24"/>
-        </w:rPr>
-      </w:pPr>
-      <w:r>
-        <w:rPr>
-          <w:rFonts w:ascii="Times New Roman" w:hAnsi="Times New Roman" w:cs="Times New Roman"/>
-          <w:sz w:val="24"/>
-        </w:rPr>
-        <w:t>Simple/basic Spanish (10 questions)</w:t>
-      </w:r>
-    </w:p>
-    <w:p>
-      <w:pPr>
-        <w:pStyle w:val="ListParagraph"/>
-        <w:numPr>
-          <w:ilvl w:val="2"/>
-          <w:numId w:val="1"/>
-        </w:numPr>
-        <w:spacing w:line="276" w:lineRule="auto"/>
-        <w:rPr>
-          <w:rFonts w:ascii="Times New Roman" w:hAnsi="Times New Roman" w:cs="Times New Roman"/>
-          <w:sz w:val="24"/>
-        </w:rPr>
-      </w:pPr>
-      <w:r>
-        <w:rPr>
-          <w:rFonts w:ascii="Times New Roman" w:hAnsi="Times New Roman" w:cs="Times New Roman"/>
-          <w:sz w:val="24"/>
-        </w:rPr>
-        <w:t>Simple/basic Italian (10 questions)</w:t>
-      </w:r>
-    </w:p>
-    <w:p>
-      <w:pPr>
-        <w:pStyle w:val="ListParagraph"/>
-        <w:numPr>
-          <w:ilvl w:val="1"/>
-          <w:numId w:val="1"/>
-        </w:numPr>
-        <w:spacing w:line="276" w:lineRule="auto"/>
-        <w:rPr>
-          <w:rFonts w:ascii="Times New Roman" w:hAnsi="Times New Roman" w:cs="Times New Roman"/>
-          <w:sz w:val="24"/>
-        </w:rPr>
-      </w:pPr>
-      <w:r>
-        <w:rPr>
-          <w:rFonts w:ascii="Times New Roman" w:hAnsi="Times New Roman" w:cs="Times New Roman"/>
-          <w:sz w:val="24"/>
-        </w:rPr>
-        <w:t>Gives score</w:t>
-      </w:r>
-      <w:r>
-        <w:rPr>
-          <w:rFonts w:ascii="Times New Roman" w:hAnsi="Times New Roman" w:cs="Times New Roman"/>
-          <w:sz w:val="24"/>
-        </w:rPr>
-        <w:tab/>
-      </w:r>
-    </w:p>
-    <w:p>
-      <w:pPr>
-        <w:pStyle w:val="ListParagraph"/>
-        <w:numPr>
-          <w:ilvl w:val="2"/>
-          <w:numId w:val="1"/>
-        </w:numPr>
-        <w:spacing w:line="276" w:lineRule="auto"/>
-        <w:rPr>
-          <w:rFonts w:ascii="Times New Roman" w:hAnsi="Times New Roman" w:cs="Times New Roman"/>
-          <w:sz w:val="24"/>
-        </w:rPr>
-      </w:pPr>
-      <w:r>
-        <w:rPr>
-          <w:rFonts w:ascii="Times New Roman" w:hAnsi="Times New Roman" w:cs="Times New Roman"/>
-          <w:sz w:val="24"/>
-        </w:rPr>
-        <w:t>Count how many right</w:t>
-      </w:r>
-    </w:p>
-    <w:p>
-      <w:pPr>
-        <w:pStyle w:val="ListParagraph"/>
-        <w:numPr>
-          <w:ilvl w:val="2"/>
-          <w:numId w:val="1"/>
-        </w:numPr>
-        <w:spacing w:line="276" w:lineRule="auto"/>
-        <w:rPr>
-          <w:rFonts w:ascii="Times New Roman" w:hAnsi="Times New Roman" w:cs="Times New Roman"/>
-          <w:sz w:val="24"/>
-        </w:rPr>
-      </w:pPr>
-      <w:r>
-        <w:rPr>
-          <w:rFonts w:ascii="Times New Roman" w:hAnsi="Times New Roman" w:cs="Times New Roman"/>
-          <w:sz w:val="24"/>
-        </w:rPr>
-        <w:t>Count how many wrong</w:t>
-      </w:r>
-    </w:p>
-    <w:p>
-      <w:pPr>
-        <w:pStyle w:val="ListParagraph"/>
-        <w:numPr>
-          <w:ilvl w:val="1"/>
-          <w:numId w:val="1"/>
-        </w:numPr>
-        <w:spacing w:line="276" w:lineRule="auto"/>
-        <w:rPr>
-          <w:rFonts w:ascii="Times New Roman" w:hAnsi="Times New Roman" w:cs="Times New Roman"/>
-          <w:sz w:val="24"/>
-        </w:rPr>
-      </w:pPr>
-      <w:r>
-        <w:rPr>
-          <w:rFonts w:ascii="Times New Roman" w:hAnsi="Times New Roman" w:cs="Times New Roman"/>
-          <w:sz w:val="24"/>
-        </w:rPr>
-        <w:t>Pass/Fail</w:t>
-      </w:r>
-    </w:p>
-    <w:p>
-      <w:pPr>
-        <w:pStyle w:val="ListParagraph"/>
-        <w:numPr>
-          <w:ilvl w:val="2"/>
-          <w:numId w:val="1"/>
-        </w:numPr>
-        <w:spacing w:line="276" w:lineRule="auto"/>
-        <w:rPr>
-          <w:rFonts w:ascii="Times New Roman" w:hAnsi="Times New Roman" w:cs="Times New Roman"/>
-          <w:sz w:val="24"/>
-        </w:rPr>
-      </w:pPr>
-      <w:r>
-        <w:rPr>
-          <w:rFonts w:ascii="Times New Roman" w:hAnsi="Times New Roman" w:cs="Times New Roman"/>
-          <w:sz w:val="24"/>
-        </w:rPr>
-        <w:t>If score &gt;= 60% (4 wrong or fewer), then pass</w:t>
-      </w:r>
-    </w:p>
-    <w:p>
-      <w:pPr>
-        <w:pStyle w:val="ListParagraph"/>
-        <w:numPr>
-          <w:ilvl w:val="2"/>
-          <w:numId w:val="1"/>
-        </w:numPr>
-        <w:spacing w:line="276" w:lineRule="auto"/>
-        <w:rPr>
-          <w:rFonts w:ascii="Times New Roman" w:hAnsi="Times New Roman" w:cs="Times New Roman"/>
-          <w:sz w:val="24"/>
-        </w:rPr>
-      </w:pPr>
-      <w:r>
-        <w:rPr>
-          <w:rFonts w:ascii="Times New Roman" w:hAnsi="Times New Roman" w:cs="Times New Roman"/>
-          <w:sz w:val="24"/>
-        </w:rPr>
-        <w:t>If score &lt; 60% (more than 4 wrong), then fail</w:t>
-      </w:r>
-    </w:p>
-    <w:p>
-      <w:pPr>
-        <w:pStyle w:val="ListParagraph"/>
-        <w:numPr>
-          <w:ilvl w:val="1"/>
-          <w:numId w:val="1"/>
-        </w:numPr>
-        <w:spacing w:line="276" w:lineRule="auto"/>
-        <w:rPr>
-          <w:rFonts w:ascii="Times New Roman" w:hAnsi="Times New Roman" w:cs="Times New Roman"/>
-          <w:sz w:val="24"/>
-        </w:rPr>
-      </w:pPr>
-      <w:r>
-        <w:rPr>
-          <w:rFonts w:ascii="Times New Roman" w:hAnsi="Times New Roman" w:cs="Times New Roman"/>
-          <w:sz w:val="24"/>
-        </w:rPr>
-        <w:t>Make users go back to correct answers if too many wrong (only let them correct each wrong answer once</w:t>
-      </w:r>
-    </w:p>
-    <w:p>
-      <w:pPr>
-        <w:pStyle w:val="ListParagraph"/>
-        <w:numPr>
-          <w:ilvl w:val="2"/>
-          <w:numId w:val="1"/>
-        </w:numPr>
-        <w:spacing w:line="276" w:lineRule="auto"/>
-        <w:rPr>
-          <w:rFonts w:ascii="Times New Roman" w:hAnsi="Times New Roman" w:cs="Times New Roman"/>
-          <w:sz w:val="24"/>
-        </w:rPr>
-      </w:pPr>
-      <w:r>
-        <w:rPr>
-          <w:rFonts w:ascii="Times New Roman" w:hAnsi="Times New Roman" w:cs="Times New Roman"/>
-          <w:sz w:val="24"/>
-        </w:rPr>
-        <w:t>Then gives new score</w:t>
-      </w:r>
-    </w:p>
-    <w:p>
-      <w:pPr>
-        <w:pStyle w:val="ListParagraph"/>
-        <w:numPr>
-          <w:ilvl w:val="1"/>
-          <w:numId w:val="1"/>
-        </w:numPr>
-        <w:spacing w:line="276" w:lineRule="auto"/>
-        <w:rPr>
-          <w:rFonts w:ascii="Times New Roman" w:hAnsi="Times New Roman" w:cs="Times New Roman"/>
-          <w:sz w:val="24"/>
-        </w:rPr>
-      </w:pPr>
-      <w:r>
-        <w:rPr>
-          <w:rFonts w:ascii="Times New Roman" w:hAnsi="Times New Roman" w:cs="Times New Roman"/>
-          <w:sz w:val="24"/>
-        </w:rPr>
-        <w:t>Show questions they got wrong and then their answers</w:t>
-      </w:r>
-    </w:p>
-    <w:p>
-      <w:pPr>
-        <w:pStyle w:val="ListParagraph"/>
-        <w:numPr>
-          <w:ilvl w:val="1"/>
-          <w:numId w:val="1"/>
-        </w:numPr>
-        <w:spacing w:line="276" w:lineRule="auto"/>
-        <w:rPr>
-          <w:rFonts w:ascii="Times New Roman" w:hAnsi="Times New Roman" w:cs="Times New Roman"/>
-          <w:sz w:val="24"/>
-        </w:rPr>
-      </w:pPr>
-      <w:r>
-        <w:rPr>
-          <w:rFonts w:ascii="Times New Roman" w:hAnsi="Times New Roman" w:cs="Times New Roman"/>
-          <w:sz w:val="24"/>
-        </w:rPr>
-        <w:t>Take quizzes again</w:t>
-      </w:r>
-    </w:p>
-    <w:p>
-      <w:pPr>
-        <w:pStyle w:val="ListParagraph"/>
-        <w:numPr>
-          <w:ilvl w:val="0"/>
-          <w:numId w:val="1"/>
-        </w:numPr>
-        <w:spacing w:line="276" w:lineRule="auto"/>
-        <w:rPr>
-          <w:rFonts w:ascii="Times New Roman" w:hAnsi="Times New Roman" w:cs="Times New Roman"/>
-          <w:sz w:val="24"/>
-        </w:rPr>
-      </w:pPr>
-      <w:r>
-        <w:rPr>
-          <w:rFonts w:ascii="Times New Roman" w:hAnsi="Times New Roman" w:cs="Times New Roman"/>
-          <w:sz w:val="24"/>
-        </w:rPr>
-        <w:t>Possible methods</w:t>
-      </w:r>
-      <w:r>
-        <w:rPr>
-          <w:rFonts w:ascii="Times New Roman" w:hAnsi="Times New Roman" w:cs="Times New Roman"/>
-          <w:sz w:val="24"/>
-        </w:rPr>
-        <w:t xml:space="preserve"> (all in the Interface?)</w:t>
-      </w:r>
-    </w:p>
-    <w:p>
-      <w:pPr>
-        <w:pStyle w:val="ListParagraph"/>
-        <w:numPr>
-          <w:ilvl w:val="1"/>
-          <w:numId w:val="1"/>
-        </w:numPr>
-        <w:spacing w:line="276" w:lineRule="auto"/>
-        <w:rPr>
-          <w:rFonts w:ascii="Times New Roman" w:hAnsi="Times New Roman" w:cs="Times New Roman"/>
-          <w:sz w:val="24"/>
-        </w:rPr>
-      </w:pPr>
+      <w:r>
+        <w:rPr>
+          <w:rFonts w:ascii="Times New Roman" w:hAnsi="Times New Roman" w:cs="Times New Roman"/>
+          <w:sz w:val="28"/>
+        </w:rPr>
+        <w:t xml:space="preserve"> Ideas</w:t>
+      </w:r>
       <w:bookmarkStart w:id="0" w:name="_GoBack"/>
       <w:bookmarkEnd w:id="0"/>
     </w:p>
@@ -368,6 +32,27 @@
       <w:pPr>
         <w:pStyle w:val="ListParagraph"/>
         <w:numPr>
+          <w:ilvl w:val="0"/>
+          <w:numId w:val="1"/>
+        </w:numPr>
+        <w:spacing w:line="276" w:lineRule="auto"/>
+        <w:rPr>
+          <w:rFonts w:ascii="Times New Roman" w:hAnsi="Times New Roman" w:cs="Times New Roman"/>
+          <w:sz w:val="24"/>
+        </w:rPr>
+      </w:pPr>
+      <w:r>
+        <w:rPr>
+          <w:rFonts w:ascii="Times New Roman" w:hAnsi="Times New Roman" w:cs="Times New Roman"/>
+          <w:sz w:val="24"/>
+        </w:rPr>
+        <w:t>Functions</w:t>
+      </w:r>
+    </w:p>
+    <w:p>
+      <w:pPr>
+        <w:pStyle w:val="ListParagraph"/>
+        <w:numPr>
           <w:ilvl w:val="1"/>
           <w:numId w:val="1"/>
         </w:numPr>
@@ -382,6 +67,328 @@
           <w:rFonts w:ascii="Times New Roman" w:hAnsi="Times New Roman" w:cs="Times New Roman"/>
           <w:sz w:val="24"/>
         </w:rPr>
+        <w:t>Quiz game</w:t>
+      </w:r>
+    </w:p>
+    <w:p>
+      <w:pPr>
+        <w:pStyle w:val="ListParagraph"/>
+        <w:numPr>
+          <w:ilvl w:val="2"/>
+          <w:numId w:val="1"/>
+        </w:numPr>
+        <w:spacing w:line="276" w:lineRule="auto"/>
+        <w:rPr>
+          <w:rFonts w:ascii="Times New Roman" w:hAnsi="Times New Roman" w:cs="Times New Roman"/>
+          <w:sz w:val="24"/>
+        </w:rPr>
+      </w:pPr>
+      <w:r>
+        <w:rPr>
+          <w:rFonts w:ascii="Times New Roman" w:hAnsi="Times New Roman" w:cs="Times New Roman"/>
+          <w:sz w:val="24"/>
+        </w:rPr>
+        <w:t>Simple/basic Spanish (10 questions)</w:t>
+      </w:r>
+    </w:p>
+    <w:p>
+      <w:pPr>
+        <w:pStyle w:val="ListParagraph"/>
+        <w:numPr>
+          <w:ilvl w:val="2"/>
+          <w:numId w:val="1"/>
+        </w:numPr>
+        <w:spacing w:line="276" w:lineRule="auto"/>
+        <w:rPr>
+          <w:rFonts w:ascii="Times New Roman" w:hAnsi="Times New Roman" w:cs="Times New Roman"/>
+          <w:sz w:val="24"/>
+        </w:rPr>
+      </w:pPr>
+      <w:r>
+        <w:rPr>
+          <w:rFonts w:ascii="Times New Roman" w:hAnsi="Times New Roman" w:cs="Times New Roman"/>
+          <w:sz w:val="24"/>
+        </w:rPr>
+        <w:t>Simple/basic Italian (10 questions)</w:t>
+      </w:r>
+    </w:p>
+    <w:p>
+      <w:pPr>
+        <w:pStyle w:val="ListParagraph"/>
+        <w:numPr>
+          <w:ilvl w:val="1"/>
+          <w:numId w:val="1"/>
+        </w:numPr>
+        <w:spacing w:line="276" w:lineRule="auto"/>
+        <w:rPr>
+          <w:rFonts w:ascii="Times New Roman" w:hAnsi="Times New Roman" w:cs="Times New Roman"/>
+          <w:sz w:val="24"/>
+        </w:rPr>
+      </w:pPr>
+      <w:r>
+        <w:rPr>
+          <w:rFonts w:ascii="Times New Roman" w:hAnsi="Times New Roman" w:cs="Times New Roman"/>
+          <w:sz w:val="24"/>
+        </w:rPr>
+        <w:t>Gives score</w:t>
+      </w:r>
+      <w:r>
+        <w:rPr>
+          <w:rFonts w:ascii="Times New Roman" w:hAnsi="Times New Roman" w:cs="Times New Roman"/>
+          <w:sz w:val="24"/>
+        </w:rPr>
+        <w:tab/>
+      </w:r>
+    </w:p>
+    <w:p>
+      <w:pPr>
+        <w:pStyle w:val="ListParagraph"/>
+        <w:numPr>
+          <w:ilvl w:val="2"/>
+          <w:numId w:val="1"/>
+        </w:numPr>
+        <w:spacing w:line="276" w:lineRule="auto"/>
+        <w:rPr>
+          <w:rFonts w:ascii="Times New Roman" w:hAnsi="Times New Roman" w:cs="Times New Roman"/>
+          <w:sz w:val="24"/>
+        </w:rPr>
+      </w:pPr>
+      <w:r>
+        <w:rPr>
+          <w:rFonts w:ascii="Times New Roman" w:hAnsi="Times New Roman" w:cs="Times New Roman"/>
+          <w:sz w:val="24"/>
+        </w:rPr>
+        <w:t>Count how many right</w:t>
+      </w:r>
+    </w:p>
+    <w:p>
+      <w:pPr>
+        <w:pStyle w:val="ListParagraph"/>
+        <w:numPr>
+          <w:ilvl w:val="2"/>
+          <w:numId w:val="1"/>
+        </w:numPr>
+        <w:spacing w:line="276" w:lineRule="auto"/>
+        <w:rPr>
+          <w:rFonts w:ascii="Times New Roman" w:hAnsi="Times New Roman" w:cs="Times New Roman"/>
+          <w:sz w:val="24"/>
+        </w:rPr>
+      </w:pPr>
+      <w:r>
+        <w:rPr>
+          <w:rFonts w:ascii="Times New Roman" w:hAnsi="Times New Roman" w:cs="Times New Roman"/>
+          <w:sz w:val="24"/>
+        </w:rPr>
+        <w:t>Count how many wrong</w:t>
+      </w:r>
+    </w:p>
+    <w:p>
+      <w:pPr>
+        <w:pStyle w:val="ListParagraph"/>
+        <w:numPr>
+          <w:ilvl w:val="1"/>
+          <w:numId w:val="1"/>
+        </w:numPr>
+        <w:spacing w:line="276" w:lineRule="auto"/>
+        <w:rPr>
+          <w:rFonts w:ascii="Times New Roman" w:hAnsi="Times New Roman" w:cs="Times New Roman"/>
+          <w:sz w:val="24"/>
+        </w:rPr>
+      </w:pPr>
+      <w:r>
+        <w:rPr>
+          <w:rFonts w:ascii="Times New Roman" w:hAnsi="Times New Roman" w:cs="Times New Roman"/>
+          <w:sz w:val="24"/>
+        </w:rPr>
+        <w:t>Pass/Fail</w:t>
+      </w:r>
+    </w:p>
+    <w:p>
+      <w:pPr>
+        <w:pStyle w:val="ListParagraph"/>
+        <w:numPr>
+          <w:ilvl w:val="2"/>
+          <w:numId w:val="1"/>
+        </w:numPr>
+        <w:spacing w:line="276" w:lineRule="auto"/>
+        <w:rPr>
+          <w:rFonts w:ascii="Times New Roman" w:hAnsi="Times New Roman" w:cs="Times New Roman"/>
+          <w:sz w:val="24"/>
+        </w:rPr>
+      </w:pPr>
+      <w:r>
+        <w:rPr>
+          <w:rFonts w:ascii="Times New Roman" w:hAnsi="Times New Roman" w:cs="Times New Roman"/>
+          <w:sz w:val="24"/>
+        </w:rPr>
+        <w:t>If score &gt;= 60% (4 wrong or fewer), then pass</w:t>
+      </w:r>
+    </w:p>
+    <w:p>
+      <w:pPr>
+        <w:pStyle w:val="ListParagraph"/>
+        <w:numPr>
+          <w:ilvl w:val="2"/>
+          <w:numId w:val="1"/>
+        </w:numPr>
+        <w:spacing w:line="276" w:lineRule="auto"/>
+        <w:rPr>
+          <w:rFonts w:ascii="Times New Roman" w:hAnsi="Times New Roman" w:cs="Times New Roman"/>
+          <w:sz w:val="24"/>
+        </w:rPr>
+      </w:pPr>
+      <w:r>
+        <w:rPr>
+          <w:rFonts w:ascii="Times New Roman" w:hAnsi="Times New Roman" w:cs="Times New Roman"/>
+          <w:sz w:val="24"/>
+        </w:rPr>
+        <w:t>If score &lt; 60% (more than 4 wrong), then fail</w:t>
+      </w:r>
+    </w:p>
+    <w:p>
+      <w:pPr>
+        <w:pStyle w:val="ListParagraph"/>
+        <w:numPr>
+          <w:ilvl w:val="1"/>
+          <w:numId w:val="1"/>
+        </w:numPr>
+        <w:spacing w:line="276" w:lineRule="auto"/>
+        <w:rPr>
+          <w:rFonts w:ascii="Times New Roman" w:hAnsi="Times New Roman" w:cs="Times New Roman"/>
+          <w:sz w:val="24"/>
+        </w:rPr>
+      </w:pPr>
+      <w:r>
+        <w:rPr>
+          <w:rFonts w:ascii="Times New Roman" w:hAnsi="Times New Roman" w:cs="Times New Roman"/>
+          <w:sz w:val="24"/>
+        </w:rPr>
+        <w:t>Make users go back to correct answers if too many wrong (only let them correct each wrong answer once</w:t>
+      </w:r>
+    </w:p>
+    <w:p>
+      <w:pPr>
+        <w:pStyle w:val="ListParagraph"/>
+        <w:numPr>
+          <w:ilvl w:val="2"/>
+          <w:numId w:val="1"/>
+        </w:numPr>
+        <w:spacing w:line="276" w:lineRule="auto"/>
+        <w:rPr>
+          <w:rFonts w:ascii="Times New Roman" w:hAnsi="Times New Roman" w:cs="Times New Roman"/>
+          <w:sz w:val="24"/>
+        </w:rPr>
+      </w:pPr>
+      <w:r>
+        <w:rPr>
+          <w:rFonts w:ascii="Times New Roman" w:hAnsi="Times New Roman" w:cs="Times New Roman"/>
+          <w:sz w:val="24"/>
+        </w:rPr>
+        <w:t>Then gives new score</w:t>
+      </w:r>
+    </w:p>
+    <w:p>
+      <w:pPr>
+        <w:pStyle w:val="ListParagraph"/>
+        <w:numPr>
+          <w:ilvl w:val="1"/>
+          <w:numId w:val="1"/>
+        </w:numPr>
+        <w:spacing w:line="276" w:lineRule="auto"/>
+        <w:rPr>
+          <w:rFonts w:ascii="Times New Roman" w:hAnsi="Times New Roman" w:cs="Times New Roman"/>
+          <w:sz w:val="24"/>
+        </w:rPr>
+      </w:pPr>
+      <w:r>
+        <w:rPr>
+          <w:rFonts w:ascii="Times New Roman" w:hAnsi="Times New Roman" w:cs="Times New Roman"/>
+          <w:sz w:val="24"/>
+        </w:rPr>
+        <w:t>Show questions they got wrong and then their answers</w:t>
+      </w:r>
+    </w:p>
+    <w:p>
+      <w:pPr>
+        <w:pStyle w:val="ListParagraph"/>
+        <w:numPr>
+          <w:ilvl w:val="1"/>
+          <w:numId w:val="1"/>
+        </w:numPr>
+        <w:spacing w:line="276" w:lineRule="auto"/>
+        <w:rPr>
+          <w:rFonts w:ascii="Times New Roman" w:hAnsi="Times New Roman" w:cs="Times New Roman"/>
+          <w:sz w:val="24"/>
+        </w:rPr>
+      </w:pPr>
+      <w:r>
+        <w:rPr>
+          <w:rFonts w:ascii="Times New Roman" w:hAnsi="Times New Roman" w:cs="Times New Roman"/>
+          <w:sz w:val="24"/>
+        </w:rPr>
+        <w:t>Take quizzes again</w:t>
+      </w:r>
+    </w:p>
+    <w:p>
+      <w:pPr>
+        <w:pStyle w:val="ListParagraph"/>
+        <w:numPr>
+          <w:ilvl w:val="0"/>
+          <w:numId w:val="1"/>
+        </w:numPr>
+        <w:spacing w:line="276" w:lineRule="auto"/>
+        <w:rPr>
+          <w:rFonts w:ascii="Times New Roman" w:hAnsi="Times New Roman" w:cs="Times New Roman"/>
+          <w:sz w:val="24"/>
+        </w:rPr>
+      </w:pPr>
+      <w:r>
+        <w:rPr>
+          <w:rFonts w:ascii="Times New Roman" w:hAnsi="Times New Roman" w:cs="Times New Roman"/>
+          <w:sz w:val="24"/>
+        </w:rPr>
+        <w:t>Possible methods</w:t>
+      </w:r>
+      <w:r>
+        <w:rPr>
+          <w:rFonts w:ascii="Times New Roman" w:hAnsi="Times New Roman" w:cs="Times New Roman"/>
+          <w:sz w:val="24"/>
+        </w:rPr>
+        <w:t xml:space="preserve"> (all in the Interface?)</w:t>
+      </w:r>
+    </w:p>
+    <w:p>
+      <w:pPr>
+        <w:pStyle w:val="ListParagraph"/>
+        <w:numPr>
+          <w:ilvl w:val="1"/>
+          <w:numId w:val="1"/>
+        </w:numPr>
+        <w:spacing w:line="276" w:lineRule="auto"/>
+        <w:rPr>
+          <w:rFonts w:ascii="Times New Roman" w:hAnsi="Times New Roman" w:cs="Times New Roman"/>
+          <w:sz w:val="24"/>
+        </w:rPr>
+      </w:pPr>
+    </w:p>
+    <w:p>
+      <w:pPr>
+        <w:pStyle w:val="ListParagraph"/>
+        <w:numPr>
+          <w:ilvl w:val="1"/>
+          <w:numId w:val="1"/>
+        </w:numPr>
+        <w:spacing w:line="276" w:lineRule="auto"/>
+        <w:rPr>
+          <w:rFonts w:ascii="Times New Roman" w:hAnsi="Times New Roman" w:cs="Times New Roman"/>
+          <w:sz w:val="24"/>
+        </w:rPr>
+      </w:pPr>
+      <w:r>
+        <w:rPr>
+          <w:rFonts w:ascii="Times New Roman" w:hAnsi="Times New Roman" w:cs="Times New Roman"/>
+          <w:sz w:val="24"/>
+        </w:rPr>
         <w:t xml:space="preserve">questions </w:t>
       </w:r>
       <w:r>
@@ -452,7 +459,21 @@
           <w:rFonts w:ascii="Times New Roman" w:hAnsi="Times New Roman" w:cs="Times New Roman"/>
           <w:sz w:val="24"/>
         </w:rPr>
-        <w:t>score (returns int of percentage)</w:t>
+        <w:t>score (returns int of percentage</w:t>
+      </w:r>
+      <w:r>
+        <w:rPr>
+          <w:rFonts w:ascii="Times New Roman" w:hAnsi="Times New Roman" w:cs="Times New Roman"/>
+          <w:sz w:val="24"/>
+        </w:rPr>
+        <w:t>?</w:t>
+      </w:r>
+      <w:r>
+        <w:rPr>
+          <w:rFonts w:ascii="Times New Roman" w:hAnsi="Times New Roman" w:cs="Times New Roman"/>
+          <w:sz w:val="24"/>
+        </w:rPr>
+        <w:t>)</w:t>
       </w:r>
     </w:p>
     <w:p>
@@ -494,7 +515,21 @@
           <w:rFonts w:ascii="Times New Roman" w:hAnsi="Times New Roman" w:cs="Times New Roman"/>
           <w:sz w:val="24"/>
         </w:rPr>
-        <w:t>compares users answers to list of what the right multiple-choice answers are</w:t>
+        <w:t>compares user</w:t>
+      </w:r>
+      <w:r>
+        <w:rPr>
+          <w:rFonts w:ascii="Times New Roman" w:hAnsi="Times New Roman" w:cs="Times New Roman"/>
+          <w:sz w:val="24"/>
+        </w:rPr>
+        <w:t>’</w:t>
+      </w:r>
+      <w:r>
+        <w:rPr>
+          <w:rFonts w:ascii="Times New Roman" w:hAnsi="Times New Roman" w:cs="Times New Roman"/>
+          <w:sz w:val="24"/>
+        </w:rPr>
+        <w:t>s answers to list of what the right answers are</w:t>
       </w:r>
     </w:p>
     <w:p>
@@ -558,7 +593,14 @@
           <w:rFonts w:ascii="Times New Roman" w:hAnsi="Times New Roman" w:cs="Times New Roman"/>
           <w:sz w:val="24"/>
         </w:rPr>
-        <w:t>retainAll</w:t>
+        <w:t>re</w:t>
+      </w:r>
+      <w:r>
+        <w:rPr>
+          <w:rFonts w:ascii="Times New Roman" w:hAnsi="Times New Roman" w:cs="Times New Roman"/>
+          <w:sz w:val="24"/>
+        </w:rPr>
+        <w:t>moveAll</w:t>
       </w:r>
       <w:proofErr w:type="spellEnd"/>
       <w:r>
@@ -608,7 +650,23 @@
           <w:rFonts w:ascii="Times New Roman" w:hAnsi="Times New Roman" w:cs="Times New Roman"/>
           <w:sz w:val="24"/>
         </w:rPr>
-        <w:t>list of new multiple-choice answers and then compares to list of right answers</w:t>
+        <w:t xml:space="preserve">list of </w:t>
+      </w:r>
+      <w:proofErr w:type="gramStart"/>
+      <w:r>
+        <w:rPr>
+          <w:rFonts w:ascii="Times New Roman" w:hAnsi="Times New Roman" w:cs="Times New Roman"/>
+          <w:sz w:val="24"/>
+        </w:rPr>
+        <w:t>user</w:t>
+      </w:r>
+      <w:proofErr w:type="gramEnd"/>
+      <w:r>
+        <w:rPr>
+          <w:rFonts w:ascii="Times New Roman" w:hAnsi="Times New Roman" w:cs="Times New Roman"/>
+          <w:sz w:val="24"/>
+        </w:rPr>
+        <w:t xml:space="preserve"> answers and then compares to list of right answers</w:t>
       </w:r>
     </w:p>
     <w:p>

</xml_diff>